<commit_message>
add: login is over
</commit_message>
<xml_diff>
--- a/文档/文案.docx
+++ b/文档/文案.docx
@@ -67,6 +67,16 @@
           <w:szCs w:val="52"/>
         </w:rPr>
       </w:pPr>
+    </w:p>
+    <w:p>
+      <w:pPr>
+        <w:jc w:val="center"/>
+        <w:rPr>
+          <w:rFonts w:ascii="Adobe 黑体 Std R" w:eastAsia="Adobe 黑体 Std R" w:hAnsi="Adobe 黑体 Std R"/>
+          <w:sz w:val="52"/>
+          <w:szCs w:val="52"/>
+        </w:rPr>
+      </w:pPr>
       <w:r>
         <w:rPr>
           <w:rFonts w:ascii="Adobe 黑体 Std R" w:eastAsia="Adobe 黑体 Std R" w:hAnsi="Adobe 黑体 Std R"/>
@@ -241,6 +251,11 @@
     <w:sdt>
       <w:sdtPr>
         <w:rPr>
+          <w:rFonts w:asciiTheme="minorHAnsi" w:eastAsiaTheme="minorEastAsia" w:hAnsiTheme="minorHAnsi" w:cstheme="minorBidi"/>
+          <w:color w:val="auto"/>
+          <w:kern w:val="2"/>
+          <w:sz w:val="21"/>
+          <w:szCs w:val="22"/>
           <w:lang w:val="zh-CN"/>
         </w:rPr>
         <w:id w:val="1770191581"/>
@@ -251,13 +266,8 @@
       </w:sdtPr>
       <w:sdtEndPr>
         <w:rPr>
-          <w:rFonts w:asciiTheme="minorHAnsi" w:eastAsiaTheme="minorEastAsia" w:hAnsiTheme="minorHAnsi" w:cstheme="minorBidi"/>
           <w:b/>
           <w:bCs/>
-          <w:color w:val="auto"/>
-          <w:kern w:val="2"/>
-          <w:sz w:val="21"/>
-          <w:szCs w:val="22"/>
         </w:rPr>
       </w:sdtEndPr>
       <w:sdtContent>
@@ -602,7 +612,6 @@
         <w:rPr>
           <w:rFonts w:hint="eastAsia"/>
         </w:rPr>
-        <w:lastRenderedPageBreak/>
         <w:t>游戏目的</w:t>
       </w:r>
       <w:bookmarkEnd w:id="0"/>
@@ -611,7 +620,7 @@
       <w:pPr>
         <w:ind w:firstLine="420"/>
         <w:rPr>
-          <w:rFonts w:ascii="宋体" w:eastAsia="宋体" w:hAnsi="宋体" w:hint="eastAsia"/>
+          <w:rFonts w:ascii="宋体" w:eastAsia="宋体" w:hAnsi="宋体"/>
           <w:sz w:val="24"/>
           <w:szCs w:val="24"/>
         </w:rPr>
@@ -685,9 +694,6 @@
     <w:p>
       <w:pPr>
         <w:ind w:left="420"/>
-        <w:rPr>
-          <w:rFonts w:hint="eastAsia"/>
-        </w:rPr>
       </w:pPr>
       <w:r>
         <w:rPr>

</xml_diff>